<commit_message>
LabWork5! fixup! initial commit
</commit_message>
<xml_diff>
--- a/LabWork_5/doc/LabWork5.docx
+++ b/LabWork_5/doc/LabWork5.docx
@@ -416,16 +416,7 @@
               <w:spacing w:line="360" w:lineRule="auto"/>
             </w:pPr>
             <w:r>
-              <w:t xml:space="preserve">1) видалити усі голосні літери; </w:t>
-            </w:r>
-          </w:p>
-          <w:p>
-            <w:pPr>
-              <w:pStyle w:val="a4"/>
-              <w:spacing w:line="360" w:lineRule="auto"/>
-            </w:pPr>
-            <w:r>
-              <w:t>2) знайти кількість слів, що складаються рівно з K літер (K задається)</w:t>
+              <w:t>видалити усі голосні літери;</w:t>
             </w:r>
           </w:p>
         </w:tc>
@@ -850,24 +841,14 @@
       <w:r>
         <w:t xml:space="preserve">Рисунок </w:t>
       </w:r>
-      <w:r>
-        <w:fldChar w:fldCharType="begin"/>
-      </w:r>
-      <w:r>
-        <w:instrText xml:space="preserve"> SEQ Рисунок \* ARABIC </w:instrText>
-      </w:r>
-      <w:r>
-        <w:fldChar w:fldCharType="separate"/>
-      </w:r>
-      <w:r>
-        <w:rPr>
-          <w:noProof/>
-        </w:rPr>
-        <w:t>1</w:t>
-      </w:r>
-      <w:r>
-        <w:fldChar w:fldCharType="end"/>
-      </w:r>
+      <w:fldSimple w:instr=" SEQ Рисунок \* ARABIC ">
+        <w:r>
+          <w:rPr>
+            <w:noProof/>
+          </w:rPr>
+          <w:t>1</w:t>
+        </w:r>
+      </w:fldSimple>
       <w:r>
         <w:t xml:space="preserve"> – блок-схема до завдання 1</w:t>
       </w:r>
@@ -878,6 +859,59 @@
         <w:t>Завдання 2.</w:t>
       </w:r>
     </w:p>
+    <w:tbl>
+      <w:tblPr>
+        <w:tblStyle w:val="a3"/>
+        <w:tblW w:w="0" w:type="auto"/>
+        <w:tblLook w:val="04A0" w:firstRow="1" w:lastRow="0" w:firstColumn="1" w:lastColumn="0" w:noHBand="0" w:noVBand="1"/>
+      </w:tblPr>
+      <w:tblGrid>
+        <w:gridCol w:w="421"/>
+        <w:gridCol w:w="9208"/>
+      </w:tblGrid>
+      <w:tr>
+        <w:tc>
+          <w:tcPr>
+            <w:tcW w:w="421" w:type="dxa"/>
+            <w:vAlign w:val="center"/>
+          </w:tcPr>
+          <w:p>
+            <w:pPr>
+              <w:spacing w:line="360" w:lineRule="auto"/>
+              <w:jc w:val="center"/>
+              <w:rPr>
+                <w:rFonts w:cs="Times New Roman"/>
+                <w:szCs w:val="28"/>
+                <w:lang w:val="en-US"/>
+              </w:rPr>
+            </w:pPr>
+            <w:r>
+              <w:rPr>
+                <w:rFonts w:cs="Times New Roman"/>
+                <w:szCs w:val="28"/>
+                <w:lang w:val="en-US"/>
+              </w:rPr>
+              <w:t>7</w:t>
+            </w:r>
+          </w:p>
+        </w:tc>
+        <w:tc>
+          <w:tcPr>
+            <w:tcW w:w="9208" w:type="dxa"/>
+          </w:tcPr>
+          <w:p>
+            <w:pPr>
+              <w:pStyle w:val="a4"/>
+              <w:spacing w:line="360" w:lineRule="auto"/>
+            </w:pPr>
+            <w:r>
+              <w:t>знайти кількість слів, що складаються рівно з K літер (K задається)</w:t>
+            </w:r>
+          </w:p>
+        </w:tc>
+      </w:tr>
+    </w:tbl>
+    <w:p/>
     <w:p>
       <w:r>
         <w:t>Лістинг до завдання 2.</w:t>
@@ -1030,13 +1064,7 @@
     </w:p>
     <w:p>
       <w:r>
-        <w:t xml:space="preserve">Результат виконання програми </w:t>
-      </w:r>
-      <w:r>
-        <w:t>2</w:t>
-      </w:r>
-      <w:r>
-        <w:t>.</w:t>
+        <w:t>Результат виконання програми 2.</w:t>
       </w:r>
     </w:p>
     <w:p>
@@ -1080,7 +1108,6 @@
       <w:pPr>
         <w:keepNext/>
         <w:rPr>
-          <w:rStyle w:val="a"/>
           <w:rFonts w:eastAsia="Times New Roman" w:cs="Times New Roman"/>
           <w:snapToGrid w:val="0"/>
           <w:color w:val="000000"/>
@@ -1105,7 +1132,6 @@
       </w:r>
       <w:r>
         <w:rPr>
-          <w:rStyle w:val="a"/>
           <w:rFonts w:eastAsia="Times New Roman" w:cs="Times New Roman"/>
           <w:snapToGrid w:val="0"/>
           <w:color w:val="000000"/>
@@ -1188,24 +1214,14 @@
       <w:r>
         <w:t xml:space="preserve">Рисунок </w:t>
       </w:r>
-      <w:r>
-        <w:fldChar w:fldCharType="begin"/>
-      </w:r>
-      <w:r>
-        <w:instrText xml:space="preserve"> SEQ Рисунок \* ARABIC </w:instrText>
-      </w:r>
-      <w:r>
-        <w:fldChar w:fldCharType="separate"/>
-      </w:r>
-      <w:r>
-        <w:rPr>
-          <w:noProof/>
-        </w:rPr>
-        <w:t>2</w:t>
-      </w:r>
-      <w:r>
-        <w:fldChar w:fldCharType="end"/>
-      </w:r>
+      <w:fldSimple w:instr=" SEQ Рисунок \* ARABIC ">
+        <w:r>
+          <w:rPr>
+            <w:noProof/>
+          </w:rPr>
+          <w:t>2</w:t>
+        </w:r>
+      </w:fldSimple>
       <w:r>
         <w:rPr>
           <w:lang w:val="en-US"/>
@@ -3467,7 +3483,7 @@
   <w:style w:type="paragraph" w:default="1" w:styleId="a">
     <w:name w:val="Normal"/>
     <w:qFormat/>
-    <w:rsid w:val="007B16BA"/>
+    <w:rsid w:val="002650D5"/>
     <w:rPr>
       <w:rFonts w:ascii="Times New Roman" w:hAnsi="Times New Roman"/>
       <w:sz w:val="28"/>

</xml_diff>